<commit_message>
Avance exploración y transformación.py
</commit_message>
<xml_diff>
--- a/Sección 1 - Entregable.docx
+++ b/Sección 1 - Entregable.docx
@@ -39,7 +39,6 @@
         </w:rPr>
         <w:t xml:space="preserve">Se crea un nuevo esquema que va tomar por nombre </w:t>
       </w:r>
-      <w:proofErr w:type="spellStart"/>
       <w:r>
         <w:rPr>
           <w:b/>
@@ -48,7 +47,6 @@
         </w:rPr>
         <w:t>world</w:t>
       </w:r>
-      <w:proofErr w:type="spellEnd"/>
     </w:p>
     <w:p>
       <w:pPr>
@@ -451,7 +449,25 @@
         <w:rPr>
           <w:lang w:val="es-419"/>
         </w:rPr>
-        <w:t>Luego de creado el esquema, vamos a importar todos los datos y estructura de las tablas que tenemos en los archivos</w:t>
+        <w:t>Luego de creado el esquema, vamos a importar</w:t>
+      </w:r>
+      <w:r>
+        <w:rPr>
+          <w:lang w:val="es-419"/>
+        </w:rPr>
+        <w:t xml:space="preserve"> la base de datos world con</w:t>
+      </w:r>
+      <w:r>
+        <w:rPr>
+          <w:lang w:val="es-419"/>
+        </w:rPr>
+        <w:t xml:space="preserve"> todos los datos y estructura de las tablas</w:t>
+      </w:r>
+      <w:r>
+        <w:rPr>
+          <w:lang w:val="es-419"/>
+        </w:rPr>
+        <w:t xml:space="preserve">: </w:t>
       </w:r>
     </w:p>
     <w:p>
@@ -473,14 +489,12 @@
           <w:lang w:val="es-419"/>
         </w:rPr>
       </w:pPr>
-      <w:proofErr w:type="spellStart"/>
       <w:r>
         <w:rPr>
           <w:lang w:val="es-419"/>
         </w:rPr>
         <w:t>world_city.sql</w:t>
       </w:r>
-      <w:proofErr w:type="spellEnd"/>
     </w:p>
     <w:p>
       <w:pPr>
@@ -493,14 +507,12 @@
           <w:lang w:val="es-419"/>
         </w:rPr>
       </w:pPr>
-      <w:proofErr w:type="spellStart"/>
       <w:r>
         <w:rPr>
           <w:lang w:val="es-419"/>
         </w:rPr>
         <w:t>world_country.sql</w:t>
       </w:r>
-      <w:proofErr w:type="spellEnd"/>
     </w:p>
     <w:p>
       <w:pPr>
@@ -513,14 +525,12 @@
           <w:lang w:val="es-419"/>
         </w:rPr>
       </w:pPr>
-      <w:proofErr w:type="spellStart"/>
       <w:r>
         <w:rPr>
           <w:lang w:val="es-419"/>
         </w:rPr>
         <w:t>world_countrylanguage.sql</w:t>
       </w:r>
-      <w:proofErr w:type="spellEnd"/>
     </w:p>
     <w:p>
       <w:pPr>
@@ -598,22 +608,38 @@
       </w:pPr>
       <w:r>
         <w:rPr>
-          <w:noProof/>
+          <w:lang w:val="es-419"/>
+        </w:rPr>
+        <w:t xml:space="preserve">Marcamos la opción de seleccionar </w:t>
+      </w:r>
+      <w:r>
+        <w:rPr>
+          <w:lang w:val="es-419"/>
+        </w:rPr>
+        <w:t>carpeta</w:t>
+      </w:r>
+      <w:r>
+        <w:rPr>
+          <w:lang w:val="es-419"/>
+        </w:rPr>
+        <w:t xml:space="preserve"> y buscamos la ubicación de este. </w:t>
+      </w:r>
+    </w:p>
+    <w:p>
+      <w:pPr>
+        <w:rPr>
+          <w:lang w:val="es-419"/>
+        </w:rPr>
+      </w:pPr>
+      <w:r>
+        <w:rPr>
           <w:lang w:val="es-419"/>
         </w:rPr>
         <w:drawing>
-          <wp:anchor distT="0" distB="0" distL="114300" distR="114300" simplePos="0" relativeHeight="251660288" behindDoc="0" locked="0" layoutInCell="1" allowOverlap="1" wp14:anchorId="45769E1D" wp14:editId="09282590">
-            <wp:simplePos x="0" y="0"/>
-            <wp:positionH relativeFrom="column">
-              <wp:posOffset>635</wp:posOffset>
-            </wp:positionH>
-            <wp:positionV relativeFrom="paragraph">
-              <wp:posOffset>286385</wp:posOffset>
-            </wp:positionV>
-            <wp:extent cx="5612130" cy="1494790"/>
-            <wp:effectExtent l="0" t="0" r="7620" b="0"/>
-            <wp:wrapNone/>
-            <wp:docPr id="465048321" name="Imagen 1"/>
+          <wp:inline distT="0" distB="0" distL="0" distR="0" wp14:anchorId="64F25FD8" wp14:editId="311FDD3F">
+            <wp:extent cx="5612130" cy="1537335"/>
+            <wp:effectExtent l="0" t="0" r="7620" b="5715"/>
+            <wp:docPr id="1749902726" name="Imagen 1" descr="Interfaz de usuario gráfica, Texto, Aplicación, Correo electrónico&#10;&#10;El contenido generado por IA puede ser incorrecto."/>
             <wp:cNvGraphicFramePr>
               <a:graphicFrameLocks xmlns:a="http://schemas.openxmlformats.org/drawingml/2006/main" noChangeAspect="1"/>
             </wp:cNvGraphicFramePr>
@@ -621,87 +647,30 @@
               <a:graphicData uri="http://schemas.openxmlformats.org/drawingml/2006/picture">
                 <pic:pic xmlns:pic="http://schemas.openxmlformats.org/drawingml/2006/picture">
                   <pic:nvPicPr>
-                    <pic:cNvPr id="465048321" name=""/>
+                    <pic:cNvPr id="1749902726" name="Imagen 1" descr="Interfaz de usuario gráfica, Texto, Aplicación, Correo electrónico&#10;&#10;El contenido generado por IA puede ser incorrecto."/>
                     <pic:cNvPicPr/>
                   </pic:nvPicPr>
-                  <pic:blipFill rotWithShape="1">
-                    <a:blip r:embed="rId8" cstate="print">
-                      <a:extLst>
-                        <a:ext uri="{28A0092B-C50C-407E-A947-70E740481C1C}">
-                          <a14:useLocalDpi xmlns:a14="http://schemas.microsoft.com/office/drawing/2010/main" val="0"/>
-                        </a:ext>
-                      </a:extLst>
-                    </a:blip>
-                    <a:srcRect b="25627"/>
-                    <a:stretch/>
+                  <pic:blipFill>
+                    <a:blip r:embed="rId8"/>
+                    <a:stretch>
+                      <a:fillRect/>
+                    </a:stretch>
                   </pic:blipFill>
-                  <pic:spPr bwMode="auto">
+                  <pic:spPr>
                     <a:xfrm>
                       <a:off x="0" y="0"/>
-                      <a:ext cx="5612130" cy="1494790"/>
+                      <a:ext cx="5612130" cy="1537335"/>
                     </a:xfrm>
                     <a:prstGeom prst="rect">
                       <a:avLst/>
                     </a:prstGeom>
-                    <a:ln>
-                      <a:noFill/>
-                    </a:ln>
-                    <a:extLst>
-                      <a:ext uri="{53640926-AAD7-44D8-BBD7-CCE9431645EC}">
-                        <a14:shadowObscured xmlns:a14="http://schemas.microsoft.com/office/drawing/2010/main"/>
-                      </a:ext>
-                    </a:extLst>
                   </pic:spPr>
                 </pic:pic>
               </a:graphicData>
             </a:graphic>
-            <wp14:sizeRelV relativeFrom="margin">
-              <wp14:pctHeight>0</wp14:pctHeight>
-            </wp14:sizeRelV>
-          </wp:anchor>
+          </wp:inline>
         </w:drawing>
       </w:r>
-      <w:r>
-        <w:rPr>
-          <w:lang w:val="es-419"/>
-        </w:rPr>
-        <w:t xml:space="preserve">Marcamos la opción de seleccionar un archivo y buscamos la ubicación de este. </w:t>
-      </w:r>
-    </w:p>
-    <w:p>
-      <w:pPr>
-        <w:rPr>
-          <w:lang w:val="es-419"/>
-        </w:rPr>
-      </w:pPr>
-    </w:p>
-    <w:p>
-      <w:pPr>
-        <w:rPr>
-          <w:lang w:val="es-419"/>
-        </w:rPr>
-      </w:pPr>
-    </w:p>
-    <w:p>
-      <w:pPr>
-        <w:rPr>
-          <w:lang w:val="es-419"/>
-        </w:rPr>
-      </w:pPr>
-    </w:p>
-    <w:p>
-      <w:pPr>
-        <w:rPr>
-          <w:lang w:val="es-419"/>
-        </w:rPr>
-      </w:pPr>
-    </w:p>
-    <w:p>
-      <w:pPr>
-        <w:rPr>
-          <w:lang w:val="es-419"/>
-        </w:rPr>
-      </w:pPr>
     </w:p>
     <w:p>
       <w:pPr>
@@ -797,6 +766,7 @@
         <w:rPr>
           <w:lang w:val="es-419"/>
         </w:rPr>
+        <w:lastRenderedPageBreak/>
         <w:t>M</w:t>
       </w:r>
       <w:r>
@@ -817,34 +787,14 @@
         </w:rPr>
         <w:t xml:space="preserve">la opción de </w:t>
       </w:r>
-      <w:proofErr w:type="spellStart"/>
       <w:r>
         <w:rPr>
           <w:b/>
           <w:bCs/>
           <w:lang w:val="es-419"/>
         </w:rPr>
-        <w:t>Start</w:t>
-      </w:r>
-      <w:proofErr w:type="spellEnd"/>
-      <w:r>
-        <w:rPr>
-          <w:b/>
-          <w:bCs/>
-          <w:lang w:val="es-419"/>
-        </w:rPr>
-        <w:t xml:space="preserve"> </w:t>
-      </w:r>
-      <w:proofErr w:type="spellStart"/>
-      <w:r>
-        <w:rPr>
-          <w:b/>
-          <w:bCs/>
-          <w:lang w:val="es-419"/>
-        </w:rPr>
-        <w:t>Import</w:t>
-      </w:r>
-      <w:proofErr w:type="spellEnd"/>
+        <w:t>Start Import</w:t>
+      </w:r>
     </w:p>
     <w:p>
       <w:pPr>
@@ -857,7 +807,6 @@
           <w:noProof/>
           <w:lang w:val="es-419"/>
         </w:rPr>
-        <w:lastRenderedPageBreak/>
         <w:drawing>
           <wp:inline distT="0" distB="0" distL="0" distR="0" wp14:anchorId="3BFC1A0F" wp14:editId="4F1B0BD2">
             <wp:extent cx="5612130" cy="1057910"/>
@@ -929,40 +878,78 @@
         <w:rPr>
           <w:lang w:val="es-419"/>
         </w:rPr>
-        <w:t xml:space="preserve"> para visualizar la tabla que se </w:t>
-      </w:r>
-      <w:r>
-        <w:rPr>
-          <w:lang w:val="es-419"/>
-        </w:rPr>
-        <w:t xml:space="preserve">cargó. </w:t>
-      </w:r>
-    </w:p>
-    <w:p>
-      <w:pPr>
-        <w:pStyle w:val="Prrafodelista"/>
-        <w:rPr>
-          <w:lang w:val="es-419"/>
-        </w:rPr>
-      </w:pPr>
-      <w:r>
+        <w:t xml:space="preserve"> para visualizar la</w:t>
+      </w:r>
+      <w:r>
+        <w:rPr>
+          <w:lang w:val="es-419"/>
+        </w:rPr>
+        <w:t>s</w:t>
+      </w:r>
+      <w:r>
+        <w:rPr>
+          <w:lang w:val="es-419"/>
+        </w:rPr>
+        <w:t xml:space="preserve"> tabla</w:t>
+      </w:r>
+      <w:r>
+        <w:rPr>
+          <w:lang w:val="es-419"/>
+        </w:rPr>
+        <w:t>s</w:t>
+      </w:r>
+      <w:r>
+        <w:rPr>
+          <w:lang w:val="es-419"/>
+        </w:rPr>
+        <w:t xml:space="preserve"> que se </w:t>
+      </w:r>
+      <w:r>
+        <w:rPr>
+          <w:lang w:val="es-419"/>
+        </w:rPr>
+        <w:t>imortaron</w:t>
+      </w:r>
+      <w:r>
+        <w:rPr>
+          <w:lang w:val="es-419"/>
+        </w:rPr>
+        <w:t xml:space="preserve">. </w:t>
+      </w:r>
+    </w:p>
+    <w:p>
+      <w:pPr>
+        <w:pStyle w:val="Prrafodelista"/>
         <w:rPr>
           <w:noProof/>
           <w:lang w:val="es-419"/>
         </w:rPr>
+      </w:pPr>
+    </w:p>
+    <w:p>
+      <w:pPr>
+        <w:pStyle w:val="Prrafodelista"/>
+        <w:rPr>
+          <w:lang w:val="es-419"/>
+        </w:rPr>
+      </w:pPr>
+      <w:r>
+        <w:rPr>
+          <w:lang w:val="es-419"/>
+        </w:rPr>
         <w:drawing>
-          <wp:anchor distT="0" distB="0" distL="114300" distR="114300" simplePos="0" relativeHeight="251661312" behindDoc="0" locked="0" layoutInCell="1" allowOverlap="1" wp14:anchorId="1880B2DC" wp14:editId="199182CD">
+          <wp:anchor distT="0" distB="0" distL="114300" distR="114300" simplePos="0" relativeHeight="251661312" behindDoc="0" locked="0" layoutInCell="1" allowOverlap="1" wp14:anchorId="3CAB087C" wp14:editId="73B586A1">
             <wp:simplePos x="0" y="0"/>
             <wp:positionH relativeFrom="margin">
               <wp:align>left</wp:align>
             </wp:positionH>
             <wp:positionV relativeFrom="paragraph">
-              <wp:posOffset>124393</wp:posOffset>
+              <wp:posOffset>5052</wp:posOffset>
             </wp:positionV>
-            <wp:extent cx="5612130" cy="1313815"/>
-            <wp:effectExtent l="0" t="0" r="7620" b="635"/>
+            <wp:extent cx="5612130" cy="1744345"/>
+            <wp:effectExtent l="0" t="0" r="7620" b="8255"/>
             <wp:wrapNone/>
-            <wp:docPr id="218171258" name="Imagen 1"/>
+            <wp:docPr id="415996869" name="Imagen 1" descr="Interfaz de usuario gráfica, Texto, Aplicación, Word&#10;&#10;El contenido generado por IA puede ser incorrecto."/>
             <wp:cNvGraphicFramePr>
               <a:graphicFrameLocks xmlns:a="http://schemas.openxmlformats.org/drawingml/2006/main" noChangeAspect="1"/>
             </wp:cNvGraphicFramePr>
@@ -970,7 +957,7 @@
               <a:graphicData uri="http://schemas.openxmlformats.org/drawingml/2006/picture">
                 <pic:pic xmlns:pic="http://schemas.openxmlformats.org/drawingml/2006/picture">
                   <pic:nvPicPr>
-                    <pic:cNvPr id="218171258" name=""/>
+                    <pic:cNvPr id="415996869" name="Imagen 1" descr="Interfaz de usuario gráfica, Texto, Aplicación, Word&#10;&#10;El contenido generado por IA puede ser incorrecto."/>
                     <pic:cNvPicPr/>
                   </pic:nvPicPr>
                   <pic:blipFill>
@@ -988,7 +975,7 @@
                   <pic:spPr>
                     <a:xfrm>
                       <a:off x="0" y="0"/>
-                      <a:ext cx="5612130" cy="1313815"/>
+                      <a:ext cx="5612130" cy="1744345"/>
                     </a:xfrm>
                     <a:prstGeom prst="rect">
                       <a:avLst/>

</xml_diff>